<commit_message>
Fixing .c files to run on mac, for some reason strrchr() is giving me a segfault. Updated to latest results on xls file. Improved .doc files.
</commit_message>
<xml_diff>
--- a/publications/ISCIT_2010/ISCIT2010.docx
+++ b/publications/ISCIT_2010/ISCIT2010.docx
@@ -134,7 +134,7 @@
       <w:pPr>
         <w:pStyle w:val="Affiliation"/>
         <w:rPr>
-          <w:rFonts w:eastAsia="ＭＳ 明朝" w:hint="eastAsia"/>
+          <w:rFonts w:eastAsia="ＭＳ 明朝"/>
           <w:lang w:eastAsia="ja-JP"/>
         </w:rPr>
       </w:pPr>
@@ -562,7 +562,7 @@
       <w:pPr>
         <w:pStyle w:val="a3"/>
         <w:rPr>
-          <w:rFonts w:eastAsiaTheme="minorEastAsia" w:hint="eastAsia"/>
+          <w:rFonts w:eastAsiaTheme="minorEastAsia"/>
           <w:lang w:eastAsia="ja-JP"/>
         </w:rPr>
       </w:pPr>
@@ -1045,7 +1045,7 @@
       <w:pPr>
         <w:pStyle w:val="a3"/>
         <w:rPr>
-          <w:rFonts w:eastAsiaTheme="minorEastAsia" w:hint="eastAsia"/>
+          <w:rFonts w:eastAsiaTheme="minorEastAsia"/>
           <w:noProof/>
           <w:lang w:eastAsia="ja-JP"/>
         </w:rPr>
@@ -1179,7 +1179,7 @@
       <w:pPr>
         <w:pStyle w:val="a3"/>
         <w:rPr>
-          <w:rFonts w:eastAsiaTheme="minorEastAsia" w:hint="eastAsia"/>
+          <w:rFonts w:eastAsiaTheme="minorEastAsia"/>
           <w:noProof/>
           <w:lang w:eastAsia="ja-JP"/>
         </w:rPr>
@@ -1468,7 +1468,7 @@
       <w:pPr>
         <w:pStyle w:val="a3"/>
         <w:rPr>
-          <w:rFonts w:eastAsia="ＭＳ 明朝" w:hint="eastAsia"/>
+          <w:rFonts w:eastAsia="ＭＳ 明朝"/>
           <w:lang w:eastAsia="ja-JP"/>
         </w:rPr>
       </w:pPr>
@@ -1617,7 +1617,7 @@
       <w:pPr>
         <w:pStyle w:val="a3"/>
         <w:rPr>
-          <w:rFonts w:eastAsia="ＭＳ 明朝" w:hint="eastAsia"/>
+          <w:rFonts w:eastAsia="ＭＳ 明朝"/>
           <w:lang w:eastAsia="ja-JP"/>
         </w:rPr>
       </w:pPr>
@@ -2130,7 +2130,7 @@
           <v:shape id="_x0000_i1025" type="#_x0000_t75" style="width:170.25pt;height:33.75pt" o:ole="">
             <v:imagedata r:id="rId9" o:title=""/>
           </v:shape>
-          <o:OLEObject Type="Embed" ProgID="Equation.3" ShapeID="_x0000_i1025" DrawAspect="Content" ObjectID="_1335798310" r:id="rId10"/>
+          <o:OLEObject Type="Embed" ProgID="Equation.3" ShapeID="_x0000_i1025" DrawAspect="Content" ObjectID="_1335883592" r:id="rId10"/>
         </w:object>
       </w:r>
       <w:r>
@@ -4228,7 +4228,7 @@
         <w:pStyle w:val="a3"/>
         <w:jc w:val="left"/>
         <w:rPr>
-          <w:rFonts w:eastAsia="ＭＳ 明朝" w:hint="eastAsia"/>
+          <w:rFonts w:eastAsia="ＭＳ 明朝"/>
           <w:lang w:eastAsia="ja-JP"/>
         </w:rPr>
       </w:pPr>
@@ -4242,7 +4242,7 @@
           <v:shape id="_x0000_i1026" type="#_x0000_t75" style="width:140.25pt;height:38.25pt" o:ole="">
             <v:imagedata r:id="rId13" o:title=""/>
           </v:shape>
-          <o:OLEObject Type="Embed" ProgID="Equation.3" ShapeID="_x0000_i1026" DrawAspect="Content" ObjectID="_1335798311" r:id="rId14"/>
+          <o:OLEObject Type="Embed" ProgID="Equation.3" ShapeID="_x0000_i1026" DrawAspect="Content" ObjectID="_1335883593" r:id="rId14"/>
         </w:object>
       </w:r>
       <w:r>
@@ -4681,7 +4681,7 @@
           <v:shape id="_x0000_i1027" type="#_x0000_t75" style="width:98.25pt;height:38.25pt" o:ole="">
             <v:imagedata r:id="rId15" o:title=""/>
           </v:shape>
-          <o:OLEObject Type="Embed" ProgID="Equation.3" ShapeID="_x0000_i1027" DrawAspect="Content" ObjectID="_1335798312" r:id="rId16"/>
+          <o:OLEObject Type="Embed" ProgID="Equation.3" ShapeID="_x0000_i1027" DrawAspect="Content" ObjectID="_1335883594" r:id="rId16"/>
         </w:object>
       </w:r>
       <w:r>
@@ -4720,7 +4720,7 @@
       <w:pPr>
         <w:pStyle w:val="a3"/>
         <w:rPr>
-          <w:rFonts w:eastAsiaTheme="minorEastAsia" w:hint="eastAsia"/>
+          <w:rFonts w:eastAsiaTheme="minorEastAsia"/>
           <w:lang w:eastAsia="ja-JP"/>
         </w:rPr>
       </w:pPr>
@@ -7699,7 +7699,21 @@
                 <w:rFonts w:eastAsia="ＭＳ 明朝" w:hint="eastAsia"/>
                 <w:lang w:eastAsia="ja-JP"/>
               </w:rPr>
-              <w:t>28.38</w:t>
+              <w:t>31</w:t>
+            </w:r>
+            <w:r>
+              <w:rPr>
+                <w:rFonts w:eastAsia="ＭＳ 明朝" w:hint="eastAsia"/>
+                <w:lang w:eastAsia="ja-JP"/>
+              </w:rPr>
+              <w:t>.</w:t>
+            </w:r>
+            <w:r>
+              <w:rPr>
+                <w:rFonts w:eastAsia="ＭＳ 明朝" w:hint="eastAsia"/>
+                <w:lang w:eastAsia="ja-JP"/>
+              </w:rPr>
+              <w:t>56</w:t>
             </w:r>
           </w:p>
         </w:tc>
@@ -7767,7 +7781,21 @@
                 <w:rFonts w:eastAsia="ＭＳ 明朝" w:hint="eastAsia"/>
                 <w:lang w:eastAsia="ja-JP"/>
               </w:rPr>
-              <w:t>20.48</w:t>
+              <w:t>21</w:t>
+            </w:r>
+            <w:r>
+              <w:rPr>
+                <w:rFonts w:eastAsia="ＭＳ 明朝" w:hint="eastAsia"/>
+                <w:lang w:eastAsia="ja-JP"/>
+              </w:rPr>
+              <w:t>.</w:t>
+            </w:r>
+            <w:r>
+              <w:rPr>
+                <w:rFonts w:eastAsia="ＭＳ 明朝" w:hint="eastAsia"/>
+                <w:lang w:eastAsia="ja-JP"/>
+              </w:rPr>
+              <w:t>13</w:t>
             </w:r>
           </w:p>
         </w:tc>
@@ -7835,7 +7863,35 @@
                 <w:rFonts w:eastAsia="ＭＳ 明朝" w:hint="eastAsia"/>
                 <w:lang w:eastAsia="ja-JP"/>
               </w:rPr>
-              <w:t>13.27</w:t>
+              <w:t>1</w:t>
+            </w:r>
+            <w:r>
+              <w:rPr>
+                <w:rFonts w:eastAsia="ＭＳ 明朝" w:hint="eastAsia"/>
+                <w:lang w:eastAsia="ja-JP"/>
+              </w:rPr>
+              <w:t>0</w:t>
+            </w:r>
+            <w:r>
+              <w:rPr>
+                <w:rFonts w:eastAsia="ＭＳ 明朝" w:hint="eastAsia"/>
+                <w:lang w:eastAsia="ja-JP"/>
+              </w:rPr>
+              <w:t>.</w:t>
+            </w:r>
+            <w:r>
+              <w:rPr>
+                <w:rFonts w:eastAsia="ＭＳ 明朝" w:hint="eastAsia"/>
+                <w:lang w:eastAsia="ja-JP"/>
+              </w:rPr>
+              <w:t>7</w:t>
+            </w:r>
+            <w:r>
+              <w:rPr>
+                <w:rFonts w:eastAsia="ＭＳ 明朝" w:hint="eastAsia"/>
+                <w:lang w:eastAsia="ja-JP"/>
+              </w:rPr>
+              <w:t>7</w:t>
             </w:r>
           </w:p>
         </w:tc>
@@ -8470,7 +8526,7 @@
                       <v:shape id="_x0000_i1028" type="#_x0000_t75" style="width:240.75pt;height:134.25pt" o:ole="">
                         <v:imagedata r:id="rId17" o:title=""/>
                       </v:shape>
-                      <o:OLEObject Type="Embed" ProgID="Excel.Sheet.12" ShapeID="_x0000_i1028" DrawAspect="Content" ObjectID="_1335798313" r:id="rId18"/>
+                      <o:OLEObject Type="Embed" ProgID="Excel.Sheet.12" ShapeID="_x0000_i1028" DrawAspect="Content" ObjectID="_1335883595" r:id="rId18"/>
                     </w:object>
                   </w:r>
                 </w:p>
@@ -12273,7 +12329,7 @@
       <w:pPr>
         <w:pStyle w:val="a3"/>
         <w:rPr>
-          <w:rFonts w:eastAsia="ＭＳ 明朝" w:hint="eastAsia"/>
+          <w:rFonts w:eastAsia="ＭＳ 明朝"/>
           <w:lang w:eastAsia="ja-JP"/>
         </w:rPr>
       </w:pPr>
@@ -12479,7 +12535,7 @@
       <w:pPr>
         <w:pStyle w:val="a3"/>
         <w:rPr>
-          <w:rFonts w:eastAsia="ＭＳ 明朝" w:hint="eastAsia"/>
+          <w:rFonts w:eastAsia="ＭＳ 明朝"/>
           <w:lang w:eastAsia="ja-JP"/>
         </w:rPr>
       </w:pPr>

</xml_diff>